<commit_message>
Add PPT and final touches
</commit_message>
<xml_diff>
--- a/Capstone_Project/Capstone Project Paper.docx
+++ b/Capstone_Project/Capstone Project Paper.docx
@@ -67,8 +67,6 @@
         </w:rPr>
         <w:t>36</w:t>
       </w:r>
-      <w:bookmarkStart w:id="0" w:name="_GoBack"/>
-      <w:bookmarkEnd w:id="0"/>
       <w:r>
         <w:rPr>
           <w:rFonts w:ascii="Times New Roman" w:hAnsi="Times New Roman" w:cs="Times New Roman"/>
@@ -802,6 +800,16 @@
         </w:rPr>
         <w:t>What are the most popular times of the day for ridership?</w:t>
       </w:r>
+    </w:p>
+    <w:p>
+      <w:pPr>
+        <w:jc w:val="center"/>
+        <w:rPr>
+          <w:rFonts w:ascii="Times New Roman" w:hAnsi="Times New Roman" w:cs="Times New Roman"/>
+          <w:sz w:val="26"/>
+          <w:szCs w:val="26"/>
+        </w:rPr>
+      </w:pPr>
     </w:p>
     <w:p>
       <w:pPr>
@@ -2853,7 +2861,25 @@
           <w:color w:val="000000"/>
           <w:shd w:val="clear" w:color="auto" w:fill="FFFFFF"/>
         </w:rPr>
-        <w:t xml:space="preserve">From the map visualizing the locations of current Citi Bike stations, it is quite easy to see that there are many Citi Bike stations, and they are dispersed all over the city. However, </w:t>
+        <w:t xml:space="preserve">From the map visualizing the locations of current Citi Bike stations, it is quite easy to see that there are many Citi Bike stations, </w:t>
+      </w:r>
+      <w:r>
+        <w:rPr>
+          <w:rFonts w:ascii="Times New Roman" w:eastAsia="Times New Roman" w:hAnsi="Times New Roman" w:cs="Times New Roman"/>
+          <w:color w:val="000000"/>
+          <w:shd w:val="clear" w:color="auto" w:fill="FFFFFF"/>
+        </w:rPr>
+        <w:t xml:space="preserve">over 600, </w:t>
+      </w:r>
+      <w:bookmarkStart w:id="0" w:name="_GoBack"/>
+      <w:bookmarkEnd w:id="0"/>
+      <w:r>
+        <w:rPr>
+          <w:rFonts w:ascii="Times New Roman" w:eastAsia="Times New Roman" w:hAnsi="Times New Roman" w:cs="Times New Roman"/>
+          <w:color w:val="000000"/>
+          <w:shd w:val="clear" w:color="auto" w:fill="FFFFFF"/>
+        </w:rPr>
+        <w:t xml:space="preserve">dispersed all over the city. However, </w:t>
       </w:r>
       <w:r>
         <w:rPr>

</xml_diff>

<commit_message>
Formatting Changes to Capstone Paper
</commit_message>
<xml_diff>
--- a/Capstone_Project/Capstone Project Paper.docx
+++ b/Capstone_Project/Capstone Project Paper.docx
@@ -333,7 +333,7 @@
           <w:sz w:val="22"/>
           <w:szCs w:val="22"/>
         </w:rPr>
-        <w:t xml:space="preserve"> in order to help guide the advertising decisions </w:t>
+        <w:t xml:space="preserve"> </w:t>
       </w:r>
       <w:r>
         <w:rPr>
@@ -342,7 +342,7 @@
           <w:sz w:val="22"/>
           <w:szCs w:val="22"/>
         </w:rPr>
-        <w:t xml:space="preserve">made by my hypothetical client, </w:t>
+        <w:t xml:space="preserve">to help guide the advertising decisions </w:t>
       </w:r>
       <w:r>
         <w:rPr>
@@ -351,8 +351,27 @@
           <w:sz w:val="22"/>
           <w:szCs w:val="22"/>
         </w:rPr>
+        <w:t xml:space="preserve">made by my hypothetical client, </w:t>
+      </w:r>
+      <w:r>
+        <w:rPr>
+          <w:rFonts w:ascii="Times New Roman" w:hAnsi="Times New Roman" w:cs="Times New Roman"/>
+          <w:i/>
+          <w:sz w:val="22"/>
+          <w:szCs w:val="22"/>
+        </w:rPr>
         <w:t>Citi Bike’s marketing team.</w:t>
       </w:r>
+    </w:p>
+    <w:p>
+      <w:pPr>
+        <w:rPr>
+          <w:rFonts w:ascii="Times New Roman" w:hAnsi="Times New Roman" w:cs="Times New Roman"/>
+          <w:i/>
+          <w:sz w:val="22"/>
+          <w:szCs w:val="22"/>
+        </w:rPr>
+      </w:pPr>
     </w:p>
     <w:p>
       <w:pPr>
@@ -394,6 +413,33 @@
     </w:p>
     <w:p>
       <w:pPr>
+        <w:jc w:val="center"/>
+        <w:rPr>
+          <w:rFonts w:ascii="Times New Roman" w:hAnsi="Times New Roman" w:cs="Times New Roman"/>
+          <w:sz w:val="26"/>
+          <w:szCs w:val="26"/>
+        </w:rPr>
+      </w:pPr>
+      <w:r>
+        <w:rPr>
+          <w:rFonts w:ascii="Times New Roman" w:hAnsi="Times New Roman" w:cs="Times New Roman"/>
+          <w:sz w:val="26"/>
+          <w:szCs w:val="26"/>
+        </w:rPr>
+        <w:lastRenderedPageBreak/>
+        <w:t xml:space="preserve">I. </w:t>
+      </w:r>
+      <w:r>
+        <w:rPr>
+          <w:rFonts w:ascii="Times New Roman" w:hAnsi="Times New Roman" w:cs="Times New Roman"/>
+          <w:sz w:val="26"/>
+          <w:szCs w:val="26"/>
+        </w:rPr>
+        <w:t>Introduction</w:t>
+      </w:r>
+    </w:p>
+    <w:p>
+      <w:pPr>
         <w:rPr>
           <w:rFonts w:ascii="Times New Roman" w:hAnsi="Times New Roman" w:cs="Times New Roman"/>
           <w:i/>
@@ -404,42 +450,6 @@
     </w:p>
     <w:p>
       <w:pPr>
-        <w:jc w:val="center"/>
-        <w:rPr>
-          <w:rFonts w:ascii="Times New Roman" w:hAnsi="Times New Roman" w:cs="Times New Roman"/>
-          <w:sz w:val="26"/>
-          <w:szCs w:val="26"/>
-        </w:rPr>
-      </w:pPr>
-      <w:r>
-        <w:rPr>
-          <w:rFonts w:ascii="Times New Roman" w:hAnsi="Times New Roman" w:cs="Times New Roman"/>
-          <w:sz w:val="26"/>
-          <w:szCs w:val="26"/>
-        </w:rPr>
-        <w:t xml:space="preserve">I. </w:t>
-      </w:r>
-      <w:r>
-        <w:rPr>
-          <w:rFonts w:ascii="Times New Roman" w:hAnsi="Times New Roman" w:cs="Times New Roman"/>
-          <w:sz w:val="26"/>
-          <w:szCs w:val="26"/>
-        </w:rPr>
-        <w:t>Introduction</w:t>
-      </w:r>
-    </w:p>
-    <w:p>
-      <w:pPr>
-        <w:rPr>
-          <w:rFonts w:ascii="Times New Roman" w:hAnsi="Times New Roman" w:cs="Times New Roman"/>
-          <w:i/>
-          <w:sz w:val="22"/>
-          <w:szCs w:val="22"/>
-        </w:rPr>
-      </w:pPr>
-    </w:p>
-    <w:p>
-      <w:pPr>
         <w:rPr>
           <w:rFonts w:ascii="Times New Roman" w:hAnsi="Times New Roman" w:cs="Times New Roman"/>
         </w:rPr>
@@ -517,7 +527,19 @@
         <w:rPr>
           <w:rFonts w:ascii="Times New Roman" w:hAnsi="Times New Roman" w:cs="Times New Roman"/>
         </w:rPr>
-        <w:t>les from one station to another, and it offers two different subscriptions for those who ride bicycles occasionally and those who rely on bicycles as a consistent method of transportation.</w:t>
+        <w:t xml:space="preserve">les from one station to another, and it offers two different subscriptions for those who ride bicycles occasionally and those who rely on bicycles </w:t>
+      </w:r>
+      <w:r>
+        <w:rPr>
+          <w:rFonts w:ascii="Times New Roman" w:hAnsi="Times New Roman" w:cs="Times New Roman"/>
+        </w:rPr>
+        <w:t>for</w:t>
+      </w:r>
+      <w:r>
+        <w:rPr>
+          <w:rFonts w:ascii="Times New Roman" w:hAnsi="Times New Roman" w:cs="Times New Roman"/>
+        </w:rPr>
+        <w:t xml:space="preserve"> transportation.</w:t>
       </w:r>
     </w:p>
     <w:p>
@@ -596,20 +618,34 @@
         <w:rPr>
           <w:rFonts w:ascii="Times New Roman" w:hAnsi="Times New Roman" w:cs="Times New Roman"/>
         </w:rPr>
-        <w:t xml:space="preserve">, there are patterns related to these metrics </w:t>
-      </w:r>
-      <w:r>
-        <w:rPr>
-          <w:rFonts w:ascii="Times New Roman" w:hAnsi="Times New Roman" w:cs="Times New Roman"/>
-        </w:rPr>
-        <w:t xml:space="preserve">that can guide decisions </w:t>
-      </w:r>
+        <w:t xml:space="preserve">, there are patterns </w:t>
+      </w:r>
+      <w:r>
+        <w:rPr>
+          <w:rFonts w:ascii="Times New Roman" w:hAnsi="Times New Roman" w:cs="Times New Roman"/>
+        </w:rPr>
+        <w:t>in these</w:t>
+      </w:r>
+      <w:r>
+        <w:rPr>
+          <w:rFonts w:ascii="Times New Roman" w:hAnsi="Times New Roman" w:cs="Times New Roman"/>
+        </w:rPr>
+        <w:t xml:space="preserve"> metrics </w:t>
+      </w:r>
+      <w:r>
+        <w:rPr>
+          <w:rFonts w:ascii="Times New Roman" w:hAnsi="Times New Roman" w:cs="Times New Roman"/>
+        </w:rPr>
+        <w:t xml:space="preserve">that can guide decisions regarding </w:t>
+      </w:r>
+      <w:bookmarkStart w:id="0" w:name="_GoBack"/>
+      <w:bookmarkEnd w:id="0"/>
       <w:r>
         <w:rPr>
           <w:rFonts w:ascii="Times New Roman" w:hAnsi="Times New Roman" w:cs="Times New Roman"/>
         </w:rPr>
         <w:lastRenderedPageBreak/>
-        <w:t>regarding the target audience</w:t>
+        <w:t>the target audience</w:t>
       </w:r>
       <w:r>
         <w:rPr>
@@ -652,7 +688,31 @@
         <w:rPr>
           <w:rFonts w:ascii="Times New Roman" w:hAnsi="Times New Roman" w:cs="Times New Roman"/>
         </w:rPr>
-        <w:t xml:space="preserve">bike ride taken from the company’s opening to the public in July of 2013 to </w:t>
+        <w:t xml:space="preserve">bike ride taken </w:t>
+      </w:r>
+      <w:r>
+        <w:rPr>
+          <w:rFonts w:ascii="Times New Roman" w:hAnsi="Times New Roman" w:cs="Times New Roman"/>
+        </w:rPr>
+        <w:t xml:space="preserve">from </w:t>
+      </w:r>
+      <w:r>
+        <w:rPr>
+          <w:rFonts w:ascii="Times New Roman" w:hAnsi="Times New Roman" w:cs="Times New Roman"/>
+        </w:rPr>
+        <w:t>July of 2013</w:t>
+      </w:r>
+      <w:r>
+        <w:rPr>
+          <w:rFonts w:ascii="Times New Roman" w:hAnsi="Times New Roman" w:cs="Times New Roman"/>
+        </w:rPr>
+        <w:t xml:space="preserve"> (the company’s opening to the public)</w:t>
+      </w:r>
+      <w:r>
+        <w:rPr>
+          <w:rFonts w:ascii="Times New Roman" w:hAnsi="Times New Roman" w:cs="Times New Roman"/>
+        </w:rPr>
+        <w:t xml:space="preserve"> to </w:t>
       </w:r>
       <w:r>
         <w:rPr>
@@ -670,7 +730,37 @@
         <w:rPr>
           <w:rFonts w:ascii="Times New Roman" w:hAnsi="Times New Roman" w:cs="Times New Roman"/>
         </w:rPr>
-        <w:t>I will use these fields to create interactive plots in which my hypothetical client, Citi Bike’s marketing team, can choose a specific date range by month(s) and year(s) to examine the specific metric of their choice. I will seek to answer the following questions</w:t>
+        <w:t>I will use these fields to create interactive plots in which my hypothetical client, Citi Bike’s marketing team, can choose a specific date range by mont</w:t>
+      </w:r>
+      <w:r>
+        <w:rPr>
+          <w:rFonts w:ascii="Times New Roman" w:hAnsi="Times New Roman" w:cs="Times New Roman"/>
+        </w:rPr>
+        <w:t xml:space="preserve">h(s) and year(s) to examine a </w:t>
+      </w:r>
+      <w:r>
+        <w:rPr>
+          <w:rFonts w:ascii="Times New Roman" w:hAnsi="Times New Roman" w:cs="Times New Roman"/>
+        </w:rPr>
+        <w:t>specific metric of their choice. I will seek</w:t>
+      </w:r>
+      <w:r>
+        <w:rPr>
+          <w:rFonts w:ascii="Times New Roman" w:hAnsi="Times New Roman" w:cs="Times New Roman"/>
+        </w:rPr>
+        <w:t xml:space="preserve"> to</w:t>
+      </w:r>
+      <w:r>
+        <w:rPr>
+          <w:rFonts w:ascii="Times New Roman" w:hAnsi="Times New Roman" w:cs="Times New Roman"/>
+        </w:rPr>
+        <w:t xml:space="preserve"> </w:t>
+      </w:r>
+      <w:r>
+        <w:rPr>
+          <w:rFonts w:ascii="Times New Roman" w:hAnsi="Times New Roman" w:cs="Times New Roman"/>
+        </w:rPr>
+        <w:t>analyze the following metrics</w:t>
       </w:r>
       <w:r>
         <w:rPr>
@@ -855,7 +945,19 @@
         <w:rPr>
           <w:rFonts w:ascii="Times New Roman" w:hAnsi="Times New Roman" w:cs="Times New Roman"/>
         </w:rPr>
-        <w:t xml:space="preserve">have set great examples of applying data visualization techniques to Citi Bike’s data to observe popular routes taken by riders over time on a given day and machine learn techniques to </w:t>
+        <w:t>have set great examples of applying data visualization techniques to Citi Bike’s data to observe popular routes taken by riders over time on a given day and machine learn</w:t>
+      </w:r>
+      <w:r>
+        <w:rPr>
+          <w:rFonts w:ascii="Times New Roman" w:hAnsi="Times New Roman" w:cs="Times New Roman"/>
+        </w:rPr>
+        <w:t>ing</w:t>
+      </w:r>
+      <w:r>
+        <w:rPr>
+          <w:rFonts w:ascii="Times New Roman" w:hAnsi="Times New Roman" w:cs="Times New Roman"/>
+        </w:rPr>
+        <w:t xml:space="preserve"> techniques to </w:t>
       </w:r>
       <w:r>
         <w:rPr>
@@ -879,7 +981,13 @@
         <w:rPr>
           <w:rFonts w:ascii="Times New Roman" w:hAnsi="Times New Roman" w:cs="Times New Roman"/>
         </w:rPr>
-        <w:t>employed similar methods to visualize the most popular stations on a heat map and track the number of trips by age.</w:t>
+        <w:t>utilized</w:t>
+      </w:r>
+      <w:r>
+        <w:rPr>
+          <w:rFonts w:ascii="Times New Roman" w:hAnsi="Times New Roman" w:cs="Times New Roman"/>
+        </w:rPr>
+        <w:t xml:space="preserve"> similar methods to visualize the most popular stations on a heat map and track the number of trips by age.</w:t>
       </w:r>
       <w:r>
         <w:rPr>
@@ -927,7 +1035,19 @@
         <w:rPr>
           <w:rFonts w:ascii="Times New Roman" w:hAnsi="Times New Roman" w:cs="Times New Roman"/>
         </w:rPr>
-        <w:t>age trip duration for user demographics, which I also believe would be very useful to my client. It should be noted, however, that neither of the projects were intended for Citi Bike’</w:t>
+        <w:t>age trip duration for user demographics, which</w:t>
+      </w:r>
+      <w:r>
+        <w:rPr>
+          <w:rFonts w:ascii="Times New Roman" w:hAnsi="Times New Roman" w:cs="Times New Roman"/>
+        </w:rPr>
+        <w:t xml:space="preserve"> could also</w:t>
+      </w:r>
+      <w:r>
+        <w:rPr>
+          <w:rFonts w:ascii="Times New Roman" w:hAnsi="Times New Roman" w:cs="Times New Roman"/>
+        </w:rPr>
+        <w:t xml:space="preserve"> be very useful to my client. It should be noted, however, that neither of the projects were intended for Citi Bike’</w:t>
       </w:r>
       <w:r>
         <w:rPr>
@@ -952,6 +1072,16 @@
       <w:pPr>
         <w:rPr>
           <w:rFonts w:ascii="Times New Roman" w:hAnsi="Times New Roman" w:cs="Times New Roman"/>
+        </w:rPr>
+      </w:pPr>
+    </w:p>
+    <w:p>
+      <w:pPr>
+        <w:jc w:val="center"/>
+        <w:rPr>
+          <w:rFonts w:ascii="Times New Roman" w:hAnsi="Times New Roman" w:cs="Times New Roman"/>
+          <w:sz w:val="26"/>
+          <w:szCs w:val="26"/>
         </w:rPr>
       </w:pPr>
     </w:p>
@@ -1655,7 +1785,23 @@
           <w:color w:val="000000"/>
           <w:shd w:val="clear" w:color="auto" w:fill="FFFFFF"/>
         </w:rPr>
-        <w:t xml:space="preserve"> and genders in each file and sent the results of all 42 files to one file. This final CSV file </w:t>
+        <w:t xml:space="preserve"> and genders in each file and sent the results of all 42 files to one</w:t>
+      </w:r>
+      <w:r>
+        <w:rPr>
+          <w:rFonts w:ascii="Times New Roman" w:eastAsia="Times New Roman" w:hAnsi="Times New Roman" w:cs="Times New Roman"/>
+          <w:color w:val="000000"/>
+          <w:shd w:val="clear" w:color="auto" w:fill="FFFFFF"/>
+        </w:rPr>
+        <w:t xml:space="preserve"> new</w:t>
+      </w:r>
+      <w:r>
+        <w:rPr>
+          <w:rFonts w:ascii="Times New Roman" w:eastAsia="Times New Roman" w:hAnsi="Times New Roman" w:cs="Times New Roman"/>
+          <w:color w:val="000000"/>
+          <w:shd w:val="clear" w:color="auto" w:fill="FFFFFF"/>
+        </w:rPr>
+        <w:t xml:space="preserve"> file. This final CSV file </w:t>
       </w:r>
       <w:r>
         <w:rPr>
@@ -1719,7 +1865,23 @@
           <w:color w:val="000000"/>
           <w:shd w:val="clear" w:color="auto" w:fill="FFFFFF"/>
         </w:rPr>
-        <w:t>with the raw files</w:t>
+        <w:t xml:space="preserve">with the </w:t>
+      </w:r>
+      <w:r>
+        <w:rPr>
+          <w:rFonts w:ascii="Times New Roman" w:eastAsia="Times New Roman" w:hAnsi="Times New Roman" w:cs="Times New Roman"/>
+          <w:color w:val="000000"/>
+          <w:shd w:val="clear" w:color="auto" w:fill="FFFFFF"/>
+        </w:rPr>
+        <w:t xml:space="preserve">large </w:t>
+      </w:r>
+      <w:r>
+        <w:rPr>
+          <w:rFonts w:ascii="Times New Roman" w:eastAsia="Times New Roman" w:hAnsi="Times New Roman" w:cs="Times New Roman"/>
+          <w:color w:val="000000"/>
+          <w:shd w:val="clear" w:color="auto" w:fill="FFFFFF"/>
+        </w:rPr>
+        <w:t>raw files</w:t>
       </w:r>
       <w:r>
         <w:rPr>
@@ -1735,7 +1897,23 @@
           <w:color w:val="000000"/>
           <w:shd w:val="clear" w:color="auto" w:fill="FFFFFF"/>
         </w:rPr>
-        <w:t>for all of the remaining questions except that of the locations of the current Citi Bike stations, as the most recent data available (December 2016)</w:t>
+        <w:t>for all of the remaining questions except th</w:t>
+      </w:r>
+      <w:r>
+        <w:rPr>
+          <w:rFonts w:ascii="Times New Roman" w:eastAsia="Times New Roman" w:hAnsi="Times New Roman" w:cs="Times New Roman"/>
+          <w:color w:val="000000"/>
+          <w:shd w:val="clear" w:color="auto" w:fill="FFFFFF"/>
+        </w:rPr>
+        <w:t xml:space="preserve">at </w:t>
+      </w:r>
+      <w:r>
+        <w:rPr>
+          <w:rFonts w:ascii="Times New Roman" w:eastAsia="Times New Roman" w:hAnsi="Times New Roman" w:cs="Times New Roman"/>
+          <w:color w:val="000000"/>
+          <w:shd w:val="clear" w:color="auto" w:fill="FFFFFF"/>
+        </w:rPr>
+        <w:t>of the locations of the current Citi Bike stations, as the most recent data available (December 2016)</w:t>
       </w:r>
       <w:r>
         <w:rPr>
@@ -1816,7 +1994,47 @@
           <w:color w:val="000000"/>
           <w:shd w:val="clear" w:color="auto" w:fill="FFFFFF"/>
         </w:rPr>
-        <w:t xml:space="preserve">age groups, these missing birth years were converted to nulls and subsequently dropped from the dataset. Another problem was that some users who presumably did not want to provide their birth years or made human errors provided birth years that were clearly not real (birth years in the 1800’s). In an effort to address this, I created </w:t>
+        <w:t>age groups, these missing birth years were converted to nulls and subsequently dropped from the dataset. Another problem was that some users provided birth years that were clearly not real (birth years in the 1800’s)</w:t>
+      </w:r>
+      <w:r>
+        <w:rPr>
+          <w:rFonts w:ascii="Times New Roman" w:eastAsia="Times New Roman" w:hAnsi="Times New Roman" w:cs="Times New Roman"/>
+          <w:color w:val="000000"/>
+          <w:shd w:val="clear" w:color="auto" w:fill="FFFFFF"/>
+        </w:rPr>
+        <w:t xml:space="preserve">, </w:t>
+      </w:r>
+      <w:r>
+        <w:rPr>
+          <w:rFonts w:ascii="Times New Roman" w:eastAsia="Times New Roman" w:hAnsi="Times New Roman" w:cs="Times New Roman"/>
+          <w:color w:val="000000"/>
+          <w:shd w:val="clear" w:color="auto" w:fill="FFFFFF"/>
+        </w:rPr>
+        <w:t xml:space="preserve">presumably </w:t>
+      </w:r>
+      <w:r>
+        <w:rPr>
+          <w:rFonts w:ascii="Times New Roman" w:eastAsia="Times New Roman" w:hAnsi="Times New Roman" w:cs="Times New Roman"/>
+          <w:color w:val="000000"/>
+          <w:shd w:val="clear" w:color="auto" w:fill="FFFFFF"/>
+        </w:rPr>
+        <w:t>because they had privacy concerns</w:t>
+      </w:r>
+      <w:r>
+        <w:rPr>
+          <w:rFonts w:ascii="Times New Roman" w:eastAsia="Times New Roman" w:hAnsi="Times New Roman" w:cs="Times New Roman"/>
+          <w:color w:val="000000"/>
+          <w:shd w:val="clear" w:color="auto" w:fill="FFFFFF"/>
+        </w:rPr>
+        <w:t xml:space="preserve"> or made human errors</w:t>
+      </w:r>
+      <w:r>
+        <w:rPr>
+          <w:rFonts w:ascii="Times New Roman" w:eastAsia="Times New Roman" w:hAnsi="Times New Roman" w:cs="Times New Roman"/>
+          <w:color w:val="000000"/>
+          <w:shd w:val="clear" w:color="auto" w:fill="FFFFFF"/>
+        </w:rPr>
+        <w:t xml:space="preserve">. In an effort to address this, I created </w:t>
       </w:r>
       <w:r>
         <w:rPr>
@@ -1868,7 +2086,7 @@
           <w:shd w:val="clear" w:color="auto" w:fill="FFFFFF"/>
         </w:rPr>
         <w:drawing>
-          <wp:inline distT="0" distB="0" distL="0" distR="0" wp14:anchorId="14709FA7" wp14:editId="40F07505">
+          <wp:inline distT="0" distB="0" distL="0" distR="0" wp14:anchorId="14709FA7" wp14:editId="42CF030C">
             <wp:extent cx="2743200" cy="2070100"/>
             <wp:effectExtent l="0" t="0" r="0" b="0"/>
             <wp:docPr id="3" name="Picture 3" descr="Macintosh HD:private:var:folders:r3:rzfvxmzd6t3gxtz4_sgl04w00000gn:T:TemporaryItems:ZmZmZhVyj5OZmZlZhRw4mZmZmVXIgZOZmZlZhRw4mZmZmVXIgZOZmZlZhRw4mZmZmVXIgZOZmZlZhRw4mZmZmVXIgZOZmZlZhRw4mZmZmVXIgZOZmZlZhRw4mZmZmVXIgZOZmZlZhRw4mZmZmVXofwHgQ87nrWbEFAAAAABJRU5ErkJggg==.png"/>
@@ -1900,7 +2118,7 @@
                   <pic:spPr bwMode="auto">
                     <a:xfrm>
                       <a:off x="0" y="0"/>
-                      <a:ext cx="2743399" cy="2070250"/>
+                      <a:ext cx="2743200" cy="2070100"/>
                     </a:xfrm>
                     <a:prstGeom prst="rect">
                       <a:avLst/>
@@ -2080,7 +2298,15 @@
           <w:color w:val="000000"/>
           <w:shd w:val="clear" w:color="auto" w:fill="FFFFFF"/>
         </w:rPr>
-        <w:t xml:space="preserve">user-friendlier, I had to create ranges for users’ ages because there were about 80 unique years of birth. In order to do this, I used panda’s cut function with a list of specific bins I created that </w:t>
+        <w:t>less cluttered</w:t>
+      </w:r>
+      <w:r>
+        <w:rPr>
+          <w:rFonts w:ascii="Times New Roman" w:eastAsia="Times New Roman" w:hAnsi="Times New Roman" w:cs="Times New Roman"/>
+          <w:color w:val="000000"/>
+          <w:shd w:val="clear" w:color="auto" w:fill="FFFFFF"/>
+        </w:rPr>
+        <w:t xml:space="preserve">, I had to create ranges for users’ ages because there were about 80 unique years of birth. In order to do this, I used panda’s cut function with a list of specific bins I created that </w:t>
       </w:r>
       <w:r>
         <w:rPr>
@@ -2368,7 +2594,47 @@
           <w:color w:val="000000"/>
           <w:shd w:val="clear" w:color="auto" w:fill="FFFFFF"/>
         </w:rPr>
-        <w:t xml:space="preserve"> the relevant dataframe and created tuples with the coordinates and the text I wanted for each marker on the map, the station name.</w:t>
+        <w:t xml:space="preserve"> the relevant dataframe and created tuples </w:t>
+      </w:r>
+      <w:r>
+        <w:rPr>
+          <w:rFonts w:ascii="Times New Roman" w:eastAsia="Times New Roman" w:hAnsi="Times New Roman" w:cs="Times New Roman"/>
+          <w:color w:val="000000"/>
+          <w:shd w:val="clear" w:color="auto" w:fill="FFFFFF"/>
+        </w:rPr>
+        <w:t>for</w:t>
+      </w:r>
+      <w:r>
+        <w:rPr>
+          <w:rFonts w:ascii="Times New Roman" w:eastAsia="Times New Roman" w:hAnsi="Times New Roman" w:cs="Times New Roman"/>
+          <w:color w:val="000000"/>
+          <w:shd w:val="clear" w:color="auto" w:fill="FFFFFF"/>
+        </w:rPr>
+        <w:t xml:space="preserve"> the coordinates and the </w:t>
+      </w:r>
+      <w:r>
+        <w:rPr>
+          <w:rFonts w:ascii="Times New Roman" w:eastAsia="Times New Roman" w:hAnsi="Times New Roman" w:cs="Times New Roman"/>
+          <w:color w:val="000000"/>
+          <w:shd w:val="clear" w:color="auto" w:fill="FFFFFF"/>
+        </w:rPr>
+        <w:t>pop-</w:t>
+      </w:r>
+      <w:r>
+        <w:rPr>
+          <w:rFonts w:ascii="Times New Roman" w:eastAsia="Times New Roman" w:hAnsi="Times New Roman" w:cs="Times New Roman"/>
+          <w:color w:val="000000"/>
+          <w:shd w:val="clear" w:color="auto" w:fill="FFFFFF"/>
+        </w:rPr>
+        <w:t xml:space="preserve">up </w:t>
+      </w:r>
+      <w:r>
+        <w:rPr>
+          <w:rFonts w:ascii="Times New Roman" w:eastAsia="Times New Roman" w:hAnsi="Times New Roman" w:cs="Times New Roman"/>
+          <w:color w:val="000000"/>
+          <w:shd w:val="clear" w:color="auto" w:fill="FFFFFF"/>
+        </w:rPr>
+        <w:t>text for each marker on the map, the station name.</w:t>
       </w:r>
     </w:p>
     <w:p>
@@ -2871,8 +3137,6 @@
         </w:rPr>
         <w:t xml:space="preserve">over 600, </w:t>
       </w:r>
-      <w:bookmarkStart w:id="0" w:name="_GoBack"/>
-      <w:bookmarkEnd w:id="0"/>
       <w:r>
         <w:rPr>
           <w:rFonts w:ascii="Times New Roman" w:eastAsia="Times New Roman" w:hAnsi="Times New Roman" w:cs="Times New Roman"/>
@@ -2887,7 +3151,23 @@
           <w:color w:val="000000"/>
           <w:shd w:val="clear" w:color="auto" w:fill="FFFFFF"/>
         </w:rPr>
-        <w:t>if one plays around with the widgets in the map of the 10 most popular Citi Bike stations, it is obvious that there are several stations that have been consistently popular since Citi Bike’s inception. These stations are generally located near Grand Central (42</w:t>
+        <w:t>if one plays around with</w:t>
+      </w:r>
+      <w:r>
+        <w:rPr>
+          <w:rFonts w:ascii="Times New Roman" w:eastAsia="Times New Roman" w:hAnsi="Times New Roman" w:cs="Times New Roman"/>
+          <w:color w:val="000000"/>
+          <w:shd w:val="clear" w:color="auto" w:fill="FFFFFF"/>
+        </w:rPr>
+        <w:t xml:space="preserve"> the widgets o</w:t>
+      </w:r>
+      <w:r>
+        <w:rPr>
+          <w:rFonts w:ascii="Times New Roman" w:eastAsia="Times New Roman" w:hAnsi="Times New Roman" w:cs="Times New Roman"/>
+          <w:color w:val="000000"/>
+          <w:shd w:val="clear" w:color="auto" w:fill="FFFFFF"/>
+        </w:rPr>
+        <w:t>n the map of the 10 most popular Citi Bike stations, it is obvious that there are several stations that have been consistently popular since Citi Bike’s inception. These stations are generally located near Grand Central (42</w:t>
       </w:r>
       <w:r>
         <w:rPr>
@@ -3099,7 +3379,23 @@
           <w:color w:val="000000"/>
           <w:shd w:val="clear" w:color="auto" w:fill="FFFFFF"/>
         </w:rPr>
-        <w:t xml:space="preserve">my findings, I would suggest that my client, Citi Bike’s marketing team, focus on marketing and advertising in Brooklyn and upper parts of Manhattan. </w:t>
+        <w:t>my findings, I would suggest that my client</w:t>
+      </w:r>
+      <w:r>
+        <w:rPr>
+          <w:rFonts w:ascii="Times New Roman" w:eastAsia="Times New Roman" w:hAnsi="Times New Roman" w:cs="Times New Roman"/>
+          <w:color w:val="000000"/>
+          <w:shd w:val="clear" w:color="auto" w:fill="FFFFFF"/>
+        </w:rPr>
+        <w:t xml:space="preserve"> </w:t>
+      </w:r>
+      <w:r>
+        <w:rPr>
+          <w:rFonts w:ascii="Times New Roman" w:eastAsia="Times New Roman" w:hAnsi="Times New Roman" w:cs="Times New Roman"/>
+          <w:color w:val="000000"/>
+          <w:shd w:val="clear" w:color="auto" w:fill="FFFFFF"/>
+        </w:rPr>
+        <w:t xml:space="preserve">focus on marketing and advertising in Brooklyn and upper parts of Manhattan. </w:t>
       </w:r>
       <w:r>
         <w:rPr>
@@ -3159,7 +3455,23 @@
           <w:color w:val="000000"/>
           <w:shd w:val="clear" w:color="auto" w:fill="FFFFFF"/>
         </w:rPr>
-        <w:t>The plot depicting the number of trips per age range consistently shows that users who are between 31-35 years old take the overwhelming majority of rides. People who are 26-30 years old take the second most trips, and those are 36-50 years old take the third most trips and consistently have for the last couple of years.</w:t>
+        <w:t xml:space="preserve">The plot depicting the number of trips per age range consistently shows that users who are between 31-35 years old take the overwhelming majority of rides. People who are 26-30 years old take the second most trips, and those </w:t>
+      </w:r>
+      <w:r>
+        <w:rPr>
+          <w:rFonts w:ascii="Times New Roman" w:eastAsia="Times New Roman" w:hAnsi="Times New Roman" w:cs="Times New Roman"/>
+          <w:color w:val="000000"/>
+          <w:shd w:val="clear" w:color="auto" w:fill="FFFFFF"/>
+        </w:rPr>
+        <w:t xml:space="preserve">who </w:t>
+      </w:r>
+      <w:r>
+        <w:rPr>
+          <w:rFonts w:ascii="Times New Roman" w:eastAsia="Times New Roman" w:hAnsi="Times New Roman" w:cs="Times New Roman"/>
+          <w:color w:val="000000"/>
+          <w:shd w:val="clear" w:color="auto" w:fill="FFFFFF"/>
+        </w:rPr>
+        <w:t>are 36-50 years old take the third most trips and consistently have for the last couple of years.</w:t>
       </w:r>
       <w:r>
         <w:rPr>
@@ -3200,7 +3512,7 @@
           <w:color w:val="000000"/>
           <w:shd w:val="clear" w:color="auto" w:fill="FFFFFF"/>
         </w:rPr>
-        <w:t>In fact, users between the ages of 36 and 50 years old took between 2-3 times more rides than riders aged 21-25. However, in 2016, the number of rides taken by millenials nearly equaled the rides taken by those who are 36-50 years old.</w:t>
+        <w:t>In fact, users between the ages of 36 and 50 years old took 2-3 times more rides than riders aged 21-25. However, in 2016, the number of rides taken by millenials nearly equaled the rides taken by those who are 36-50 years old.</w:t>
       </w:r>
     </w:p>
     <w:p>
@@ -3384,7 +3696,71 @@
           <w:color w:val="000000"/>
           <w:shd w:val="clear" w:color="auto" w:fill="FFFFFF"/>
         </w:rPr>
-        <w:t xml:space="preserve">      As expected, the average trip duration for all age groups increased over the spring and summer months, but only by 1-3 minutes, which was not expected. I hypothesize that this might be due to the warm weather, but because it gets so hot in the summer months, biking may not be ideal. Further research should be done on the impact of weather on ridership to truly know the cause of this.</w:t>
+        <w:t xml:space="preserve">      As expected, the average trip duration for all age groups increased over the spring and summer months, but only by 1-3 minutes, which was not expected. I hypothesize that this might be due to the </w:t>
+      </w:r>
+      <w:r>
+        <w:rPr>
+          <w:rFonts w:ascii="Times New Roman" w:eastAsia="Times New Roman" w:hAnsi="Times New Roman" w:cs="Times New Roman"/>
+          <w:color w:val="000000"/>
+          <w:shd w:val="clear" w:color="auto" w:fill="FFFFFF"/>
+        </w:rPr>
+        <w:t>fact that</w:t>
+      </w:r>
+      <w:r>
+        <w:rPr>
+          <w:rFonts w:ascii="Times New Roman" w:eastAsia="Times New Roman" w:hAnsi="Times New Roman" w:cs="Times New Roman"/>
+          <w:color w:val="000000"/>
+          <w:shd w:val="clear" w:color="auto" w:fill="FFFFFF"/>
+        </w:rPr>
+        <w:t xml:space="preserve"> it gets </w:t>
+      </w:r>
+      <w:r>
+        <w:rPr>
+          <w:rFonts w:ascii="Times New Roman" w:eastAsia="Times New Roman" w:hAnsi="Times New Roman" w:cs="Times New Roman"/>
+          <w:color w:val="000000"/>
+          <w:shd w:val="clear" w:color="auto" w:fill="FFFFFF"/>
+        </w:rPr>
+        <w:t>very warm</w:t>
+      </w:r>
+      <w:r>
+        <w:rPr>
+          <w:rFonts w:ascii="Times New Roman" w:eastAsia="Times New Roman" w:hAnsi="Times New Roman" w:cs="Times New Roman"/>
+          <w:color w:val="000000"/>
+          <w:shd w:val="clear" w:color="auto" w:fill="FFFFFF"/>
+        </w:rPr>
+        <w:t xml:space="preserve"> in the summer months,</w:t>
+      </w:r>
+      <w:r>
+        <w:rPr>
+          <w:rFonts w:ascii="Times New Roman" w:eastAsia="Times New Roman" w:hAnsi="Times New Roman" w:cs="Times New Roman"/>
+          <w:color w:val="000000"/>
+          <w:shd w:val="clear" w:color="auto" w:fill="FFFFFF"/>
+        </w:rPr>
+        <w:t xml:space="preserve"> and</w:t>
+      </w:r>
+      <w:r>
+        <w:rPr>
+          <w:rFonts w:ascii="Times New Roman" w:eastAsia="Times New Roman" w:hAnsi="Times New Roman" w:cs="Times New Roman"/>
+          <w:color w:val="000000"/>
+          <w:shd w:val="clear" w:color="auto" w:fill="FFFFFF"/>
+        </w:rPr>
+        <w:t xml:space="preserve"> biking may not be ideal. Further </w:t>
+      </w:r>
+      <w:r>
+        <w:rPr>
+          <w:rFonts w:ascii="Times New Roman" w:eastAsia="Times New Roman" w:hAnsi="Times New Roman" w:cs="Times New Roman"/>
+          <w:color w:val="000000"/>
+          <w:shd w:val="clear" w:color="auto" w:fill="FFFFFF"/>
+        </w:rPr>
+        <w:t>research should be done on the i</w:t>
+      </w:r>
+      <w:r>
+        <w:rPr>
+          <w:rFonts w:ascii="Times New Roman" w:eastAsia="Times New Roman" w:hAnsi="Times New Roman" w:cs="Times New Roman"/>
+          <w:color w:val="000000"/>
+          <w:shd w:val="clear" w:color="auto" w:fill="FFFFFF"/>
+        </w:rPr>
+        <w:t>mpact of weather on ridership to truly know the cause of this.</w:t>
       </w:r>
     </w:p>
     <w:p>
@@ -3721,6 +4097,13 @@
           <w:color w:val="000000"/>
         </w:rPr>
         <w:t xml:space="preserve">mong women and millennials, which they can do by providing incentives based on the trip durations of these groups and creating advertisements that target them. They should also aim to increase ridership in less popular areas and during less popular times of the day, which they can also attempt to do through promotional campaigns. </w:t>
+      </w:r>
+      <w:r>
+        <w:rPr>
+          <w:rFonts w:ascii="Times New Roman" w:eastAsia="Times New Roman" w:hAnsi="Times New Roman" w:cs="Times New Roman"/>
+          <w:color w:val="000000"/>
+        </w:rPr>
+        <w:t xml:space="preserve">However, in order to make those decisions, more data is necessary to ensure that the promotions are viable and likely to increase ridership. </w:t>
       </w:r>
     </w:p>
     <w:p>
@@ -4263,128 +4646,6 @@
       <w:pPr>
         <w:rPr>
           <w:rFonts w:ascii="Times New Roman" w:hAnsi="Times New Roman" w:cs="Times New Roman"/>
-        </w:rPr>
-      </w:pPr>
-    </w:p>
-    <w:p>
-      <w:pPr>
-        <w:rPr>
-          <w:rFonts w:ascii="Times New Roman" w:hAnsi="Times New Roman" w:cs="Times New Roman"/>
-        </w:rPr>
-      </w:pPr>
-    </w:p>
-    <w:p>
-      <w:pPr>
-        <w:rPr>
-          <w:rFonts w:ascii="Times New Roman" w:hAnsi="Times New Roman" w:cs="Times New Roman"/>
-        </w:rPr>
-      </w:pPr>
-    </w:p>
-    <w:p>
-      <w:pPr>
-        <w:rPr>
-          <w:rFonts w:ascii="Times New Roman" w:hAnsi="Times New Roman" w:cs="Times New Roman"/>
-          <w:sz w:val="26"/>
-          <w:szCs w:val="26"/>
-        </w:rPr>
-      </w:pPr>
-    </w:p>
-    <w:p>
-      <w:pPr>
-        <w:rPr>
-          <w:rFonts w:ascii="Times New Roman" w:hAnsi="Times New Roman" w:cs="Times New Roman"/>
-          <w:sz w:val="26"/>
-          <w:szCs w:val="26"/>
-        </w:rPr>
-      </w:pPr>
-    </w:p>
-    <w:p>
-      <w:pPr>
-        <w:rPr>
-          <w:rFonts w:ascii="Times New Roman" w:hAnsi="Times New Roman" w:cs="Times New Roman"/>
-          <w:sz w:val="26"/>
-          <w:szCs w:val="26"/>
-        </w:rPr>
-      </w:pPr>
-    </w:p>
-    <w:p>
-      <w:pPr>
-        <w:rPr>
-          <w:rFonts w:ascii="Times New Roman" w:hAnsi="Times New Roman" w:cs="Times New Roman"/>
-          <w:sz w:val="26"/>
-          <w:szCs w:val="26"/>
-        </w:rPr>
-      </w:pPr>
-    </w:p>
-    <w:p>
-      <w:pPr>
-        <w:rPr>
-          <w:rFonts w:ascii="Times New Roman" w:hAnsi="Times New Roman" w:cs="Times New Roman"/>
-          <w:sz w:val="26"/>
-          <w:szCs w:val="26"/>
-        </w:rPr>
-      </w:pPr>
-    </w:p>
-    <w:p>
-      <w:pPr>
-        <w:rPr>
-          <w:rFonts w:ascii="Times New Roman" w:hAnsi="Times New Roman" w:cs="Times New Roman"/>
-          <w:sz w:val="26"/>
-          <w:szCs w:val="26"/>
-        </w:rPr>
-      </w:pPr>
-    </w:p>
-    <w:p>
-      <w:pPr>
-        <w:rPr>
-          <w:rFonts w:ascii="Times New Roman" w:hAnsi="Times New Roman" w:cs="Times New Roman"/>
-          <w:sz w:val="26"/>
-          <w:szCs w:val="26"/>
-        </w:rPr>
-      </w:pPr>
-    </w:p>
-    <w:p>
-      <w:pPr>
-        <w:rPr>
-          <w:rFonts w:ascii="Times New Roman" w:hAnsi="Times New Roman" w:cs="Times New Roman"/>
-          <w:sz w:val="26"/>
-          <w:szCs w:val="26"/>
-        </w:rPr>
-      </w:pPr>
-    </w:p>
-    <w:p>
-      <w:pPr>
-        <w:rPr>
-          <w:rFonts w:ascii="Times New Roman" w:hAnsi="Times New Roman" w:cs="Times New Roman"/>
-          <w:sz w:val="26"/>
-          <w:szCs w:val="26"/>
-        </w:rPr>
-      </w:pPr>
-    </w:p>
-    <w:p>
-      <w:pPr>
-        <w:rPr>
-          <w:rFonts w:ascii="Times New Roman" w:hAnsi="Times New Roman" w:cs="Times New Roman"/>
-          <w:sz w:val="26"/>
-          <w:szCs w:val="26"/>
-        </w:rPr>
-      </w:pPr>
-    </w:p>
-    <w:p>
-      <w:pPr>
-        <w:rPr>
-          <w:rFonts w:ascii="Times New Roman" w:hAnsi="Times New Roman" w:cs="Times New Roman"/>
-          <w:sz w:val="26"/>
-          <w:szCs w:val="26"/>
-        </w:rPr>
-      </w:pPr>
-    </w:p>
-    <w:p>
-      <w:pPr>
-        <w:rPr>
-          <w:rFonts w:ascii="Times New Roman" w:hAnsi="Times New Roman" w:cs="Times New Roman"/>
-          <w:sz w:val="26"/>
-          <w:szCs w:val="26"/>
         </w:rPr>
         <w:sectPr>
           <w:type w:val="continuous"/>
@@ -4393,28 +4654,6 @@
           <w:cols w:num="2" w:space="288"/>
           <w:docGrid w:linePitch="360"/>
         </w:sectPr>
-      </w:pPr>
-    </w:p>
-    <w:p>
-      <w:pPr>
-        <w:jc w:val="center"/>
-        <w:rPr>
-          <w:rFonts w:ascii="Times New Roman" w:hAnsi="Times New Roman" w:cs="Times New Roman"/>
-          <w:b/>
-          <w:sz w:val="26"/>
-          <w:szCs w:val="26"/>
-        </w:rPr>
-      </w:pPr>
-    </w:p>
-    <w:p>
-      <w:pPr>
-        <w:jc w:val="center"/>
-        <w:rPr>
-          <w:rFonts w:ascii="Times New Roman" w:hAnsi="Times New Roman" w:cs="Times New Roman"/>
-          <w:b/>
-          <w:sz w:val="26"/>
-          <w:szCs w:val="26"/>
-        </w:rPr>
       </w:pPr>
     </w:p>
     <w:p>

</xml_diff>